<commit_message>
weekly report is added,  not completed I will add later studies
</commit_message>
<xml_diff>
--- a/Reports/16.03.2020.docx
+++ b/Reports/16.03.2020.docx
@@ -61,14 +61,27 @@
       <w:r>
         <w:t xml:space="preserve">Figure </w:t>
       </w:r>
-      <w:fldSimple w:instr=" SEQ Figure \* ARABIC ">
-        <w:r>
-          <w:rPr>
-            <w:noProof/>
-          </w:rPr>
-          <w:t>1</w:t>
-        </w:r>
-      </w:fldSimple>
+      <w:r>
+        <w:fldChar w:fldCharType="begin"/>
+      </w:r>
+      <w:r>
+        <w:instrText xml:space="preserve"> SEQ Figure \* ARABIC </w:instrText>
+      </w:r>
+      <w:r>
+        <w:fldChar w:fldCharType="separate"/>
+      </w:r>
+      <w:r>
+        <w:rPr>
+          <w:noProof/>
+        </w:rPr>
+        <w:t>1</w:t>
+      </w:r>
+      <w:r>
+        <w:rPr>
+          <w:noProof/>
+        </w:rPr>
+        <w:fldChar w:fldCharType="end"/>
+      </w:r>
       <w:r>
         <w:t xml:space="preserve"> For </w:t>
       </w:r>
@@ -113,6 +126,7 @@
           <w:p>
             <w:pPr>
               <w:pStyle w:val="Heading4"/>
+              <w:outlineLvl w:val="3"/>
             </w:pPr>
             <w:r>
               <w:rPr>
@@ -174,6 +188,7 @@
           <w:p>
             <w:pPr>
               <w:pStyle w:val="Heading4"/>
+              <w:outlineLvl w:val="3"/>
             </w:pPr>
             <w:r>
               <w:rPr>
@@ -235,6 +250,7 @@
           <w:p>
             <w:pPr>
               <w:pStyle w:val="Heading4"/>
+              <w:outlineLvl w:val="3"/>
             </w:pPr>
             <w:r>
               <w:rPr>
@@ -296,14 +312,27 @@
       <w:r>
         <w:t xml:space="preserve">Figure </w:t>
       </w:r>
-      <w:fldSimple w:instr=" SEQ Figure \* ARABIC ">
-        <w:r>
-          <w:rPr>
-            <w:noProof/>
-          </w:rPr>
-          <w:t>2</w:t>
-        </w:r>
-      </w:fldSimple>
+      <w:r>
+        <w:fldChar w:fldCharType="begin"/>
+      </w:r>
+      <w:r>
+        <w:instrText xml:space="preserve"> SEQ Figure \* ARABIC </w:instrText>
+      </w:r>
+      <w:r>
+        <w:fldChar w:fldCharType="separate"/>
+      </w:r>
+      <w:r>
+        <w:rPr>
+          <w:noProof/>
+        </w:rPr>
+        <w:t>2</w:t>
+      </w:r>
+      <w:r>
+        <w:rPr>
+          <w:noProof/>
+        </w:rPr>
+        <w:fldChar w:fldCharType="end"/>
+      </w:r>
       <w:r>
         <w:t xml:space="preserve"> For only one switch is active</w:t>
       </w:r>
@@ -1226,6 +1255,9 @@
         </w:rPr>
       </w:pPr>
       <w:r>
+        <w:rPr>
+          <w:noProof/>
+        </w:rPr>
         <w:drawing>
           <wp:inline distT="0" distB="0" distL="0" distR="0" wp14:anchorId="1C641E46" wp14:editId="5420ACB7">
             <wp:extent cx="5731510" cy="2919730"/>
@@ -1279,6 +1311,9 @@
         </w:rPr>
       </w:pPr>
       <w:r>
+        <w:rPr>
+          <w:noProof/>
+        </w:rPr>
         <w:drawing>
           <wp:inline distT="0" distB="0" distL="0" distR="0" wp14:anchorId="08CD866B" wp14:editId="0FE21340">
             <wp:extent cx="5731510" cy="2919730"/>
@@ -1325,6 +1360,9 @@
         </w:rPr>
       </w:pPr>
       <w:r>
+        <w:rPr>
+          <w:noProof/>
+        </w:rPr>
         <w:lastRenderedPageBreak/>
         <w:drawing>
           <wp:inline distT="0" distB="0" distL="0" distR="0" wp14:anchorId="78021E25" wp14:editId="3487ABF4">
@@ -1881,7 +1919,571 @@
       </w:r>
     </w:p>
     <w:p/>
-    <w:p>
+    <w:p/>
+    <w:p>
+      <w:pPr>
+        <w:rPr>
+          <w:rFonts w:eastAsiaTheme="minorEastAsia"/>
+        </w:rPr>
+      </w:pPr>
+      <m:oMathPara>
+        <m:oMath>
+          <m:sSub>
+            <m:sSubPr>
+              <m:ctrlPr>
+                <w:rPr>
+                  <w:rFonts w:ascii="Cambria Math" w:hAnsi="Cambria Math"/>
+                  <w:i/>
+                </w:rPr>
+              </m:ctrlPr>
+            </m:sSubPr>
+            <m:e>
+              <m:r>
+                <w:rPr>
+                  <w:rFonts w:ascii="Cambria Math" w:hAnsi="Cambria Math"/>
+                </w:rPr>
+                <m:t>I</m:t>
+              </m:r>
+            </m:e>
+            <m:sub>
+              <m:r>
+                <w:rPr>
+                  <w:rFonts w:ascii="Cambria Math" w:hAnsi="Cambria Math"/>
+                </w:rPr>
+                <m:t>cap</m:t>
+              </m:r>
+            </m:sub>
+          </m:sSub>
+          <m:r>
+            <w:rPr>
+              <w:rFonts w:ascii="Cambria Math" w:hAnsi="Cambria Math"/>
+            </w:rPr>
+            <m:t>=</m:t>
+          </m:r>
+          <m:sSub>
+            <m:sSubPr>
+              <m:ctrlPr>
+                <w:rPr>
+                  <w:rFonts w:ascii="Cambria Math" w:hAnsi="Cambria Math"/>
+                  <w:i/>
+                </w:rPr>
+              </m:ctrlPr>
+            </m:sSubPr>
+            <m:e>
+              <m:r>
+                <w:rPr>
+                  <w:rFonts w:ascii="Cambria Math" w:hAnsi="Cambria Math"/>
+                </w:rPr>
+                <m:t>S</m:t>
+              </m:r>
+            </m:e>
+            <m:sub>
+              <m:r>
+                <w:rPr>
+                  <w:rFonts w:ascii="Cambria Math" w:hAnsi="Cambria Math"/>
+                </w:rPr>
+                <m:t>A</m:t>
+              </m:r>
+            </m:sub>
+          </m:sSub>
+          <m:sSub>
+            <m:sSubPr>
+              <m:ctrlPr>
+                <w:rPr>
+                  <w:rFonts w:ascii="Cambria Math" w:hAnsi="Cambria Math"/>
+                  <w:i/>
+                </w:rPr>
+              </m:ctrlPr>
+            </m:sSubPr>
+            <m:e>
+              <m:r>
+                <w:rPr>
+                  <w:rFonts w:ascii="Cambria Math" w:hAnsi="Cambria Math"/>
+                </w:rPr>
+                <m:t>I</m:t>
+              </m:r>
+            </m:e>
+            <m:sub>
+              <m:r>
+                <w:rPr>
+                  <w:rFonts w:ascii="Cambria Math" w:hAnsi="Cambria Math"/>
+                </w:rPr>
+                <m:t>A</m:t>
+              </m:r>
+            </m:sub>
+          </m:sSub>
+          <m:r>
+            <w:rPr>
+              <w:rFonts w:ascii="Cambria Math" w:hAnsi="Cambria Math"/>
+            </w:rPr>
+            <m:t>+</m:t>
+          </m:r>
+          <m:sSub>
+            <m:sSubPr>
+              <m:ctrlPr>
+                <w:rPr>
+                  <w:rFonts w:ascii="Cambria Math" w:hAnsi="Cambria Math"/>
+                  <w:i/>
+                </w:rPr>
+              </m:ctrlPr>
+            </m:sSubPr>
+            <m:e>
+              <m:r>
+                <w:rPr>
+                  <w:rFonts w:ascii="Cambria Math" w:hAnsi="Cambria Math"/>
+                </w:rPr>
+                <m:t>S</m:t>
+              </m:r>
+            </m:e>
+            <m:sub>
+              <m:r>
+                <w:rPr>
+                  <w:rFonts w:ascii="Cambria Math" w:hAnsi="Cambria Math"/>
+                </w:rPr>
+                <m:t>B</m:t>
+              </m:r>
+            </m:sub>
+          </m:sSub>
+          <m:sSub>
+            <m:sSubPr>
+              <m:ctrlPr>
+                <w:rPr>
+                  <w:rFonts w:ascii="Cambria Math" w:hAnsi="Cambria Math"/>
+                  <w:i/>
+                </w:rPr>
+              </m:ctrlPr>
+            </m:sSubPr>
+            <m:e>
+              <m:r>
+                <w:rPr>
+                  <w:rFonts w:ascii="Cambria Math" w:hAnsi="Cambria Math"/>
+                </w:rPr>
+                <m:t>I</m:t>
+              </m:r>
+            </m:e>
+            <m:sub>
+              <m:r>
+                <w:rPr>
+                  <w:rFonts w:ascii="Cambria Math" w:hAnsi="Cambria Math"/>
+                </w:rPr>
+                <m:t>B</m:t>
+              </m:r>
+            </m:sub>
+          </m:sSub>
+          <m:r>
+            <w:rPr>
+              <w:rFonts w:ascii="Cambria Math" w:hAnsi="Cambria Math"/>
+            </w:rPr>
+            <m:t>+</m:t>
+          </m:r>
+          <m:sSub>
+            <m:sSubPr>
+              <m:ctrlPr>
+                <w:rPr>
+                  <w:rFonts w:ascii="Cambria Math" w:hAnsi="Cambria Math"/>
+                  <w:i/>
+                </w:rPr>
+              </m:ctrlPr>
+            </m:sSubPr>
+            <m:e>
+              <m:r>
+                <w:rPr>
+                  <w:rFonts w:ascii="Cambria Math" w:hAnsi="Cambria Math"/>
+                </w:rPr>
+                <m:t>S</m:t>
+              </m:r>
+            </m:e>
+            <m:sub>
+              <m:r>
+                <w:rPr>
+                  <w:rFonts w:ascii="Cambria Math" w:hAnsi="Cambria Math"/>
+                </w:rPr>
+                <m:t>C</m:t>
+              </m:r>
+            </m:sub>
+          </m:sSub>
+          <m:sSub>
+            <m:sSubPr>
+              <m:ctrlPr>
+                <w:rPr>
+                  <w:rFonts w:ascii="Cambria Math" w:hAnsi="Cambria Math"/>
+                  <w:i/>
+                </w:rPr>
+              </m:ctrlPr>
+            </m:sSubPr>
+            <m:e>
+              <m:r>
+                <w:rPr>
+                  <w:rFonts w:ascii="Cambria Math" w:hAnsi="Cambria Math"/>
+                </w:rPr>
+                <m:t>I</m:t>
+              </m:r>
+            </m:e>
+            <m:sub>
+              <m:r>
+                <w:rPr>
+                  <w:rFonts w:ascii="Cambria Math" w:hAnsi="Cambria Math"/>
+                </w:rPr>
+                <m:t>C</m:t>
+              </m:r>
+            </m:sub>
+          </m:sSub>
+          <m:r>
+            <w:rPr>
+              <w:rFonts w:ascii="Cambria Math" w:hAnsi="Cambria Math"/>
+            </w:rPr>
+            <m:t>-</m:t>
+          </m:r>
+          <m:sSub>
+            <m:sSubPr>
+              <m:ctrlPr>
+                <w:rPr>
+                  <w:rFonts w:ascii="Cambria Math" w:hAnsi="Cambria Math"/>
+                  <w:i/>
+                </w:rPr>
+              </m:ctrlPr>
+            </m:sSubPr>
+            <m:e>
+              <m:r>
+                <w:rPr>
+                  <w:rFonts w:ascii="Cambria Math" w:hAnsi="Cambria Math"/>
+                </w:rPr>
+                <m:t>I</m:t>
+              </m:r>
+            </m:e>
+            <m:sub>
+              <m:r>
+                <w:rPr>
+                  <w:rFonts w:ascii="Cambria Math" w:hAnsi="Cambria Math"/>
+                </w:rPr>
+                <m:t>dc</m:t>
+              </m:r>
+            </m:sub>
+          </m:sSub>
+        </m:oMath>
+      </m:oMathPara>
+    </w:p>
+    <w:p/>
+    <w:p/>
+    <w:p>
+      <w:r>
+        <w:rPr>
+          <w:noProof/>
+        </w:rPr>
+        <w:drawing>
+          <wp:inline distT="0" distB="0" distL="0" distR="0" wp14:anchorId="60AA902E" wp14:editId="22103E33">
+            <wp:extent cx="5731510" cy="2550160"/>
+            <wp:effectExtent l="0" t="0" r="2540" b="2540"/>
+            <wp:docPr id="10" name="Picture 10"/>
+            <wp:cNvGraphicFramePr>
+              <a:graphicFrameLocks xmlns:a="http://schemas.openxmlformats.org/drawingml/2006/main" noChangeAspect="1"/>
+            </wp:cNvGraphicFramePr>
+            <a:graphic xmlns:a="http://schemas.openxmlformats.org/drawingml/2006/main">
+              <a:graphicData uri="http://schemas.openxmlformats.org/drawingml/2006/picture">
+                <pic:pic xmlns:pic="http://schemas.openxmlformats.org/drawingml/2006/picture">
+                  <pic:nvPicPr>
+                    <pic:cNvPr id="1" name=""/>
+                    <pic:cNvPicPr/>
+                  </pic:nvPicPr>
+                  <pic:blipFill>
+                    <a:blip r:embed="rId10"/>
+                    <a:stretch>
+                      <a:fillRect/>
+                    </a:stretch>
+                  </pic:blipFill>
+                  <pic:spPr>
+                    <a:xfrm>
+                      <a:off x="0" y="0"/>
+                      <a:ext cx="5731510" cy="2550160"/>
+                    </a:xfrm>
+                    <a:prstGeom prst="rect">
+                      <a:avLst/>
+                    </a:prstGeom>
+                  </pic:spPr>
+                </pic:pic>
+              </a:graphicData>
+            </a:graphic>
+          </wp:inline>
+        </w:drawing>
+      </w:r>
+    </w:p>
+    <w:p/>
+    <w:p/>
+    <w:p/>
+    <w:p>
+      <w:pPr>
+        <w:pStyle w:val="Heading1"/>
+      </w:pPr>
+      <w:r>
+        <w:lastRenderedPageBreak/>
+        <w:t>WPT</w:t>
+      </w:r>
+    </w:p>
+    <w:p>
+      <w:r>
+        <w:rPr>
+          <w:noProof/>
+        </w:rPr>
+        <w:drawing>
+          <wp:inline distT="0" distB="0" distL="0" distR="0" wp14:anchorId="1EE3B7A0" wp14:editId="596DA20E">
+            <wp:extent cx="5731510" cy="1896745"/>
+            <wp:effectExtent l="0" t="0" r="2540" b="8255"/>
+            <wp:docPr id="12" name="Picture 12"/>
+            <wp:cNvGraphicFramePr>
+              <a:graphicFrameLocks xmlns:a="http://schemas.openxmlformats.org/drawingml/2006/main" noChangeAspect="1"/>
+            </wp:cNvGraphicFramePr>
+            <a:graphic xmlns:a="http://schemas.openxmlformats.org/drawingml/2006/main">
+              <a:graphicData uri="http://schemas.openxmlformats.org/drawingml/2006/picture">
+                <pic:pic xmlns:pic="http://schemas.openxmlformats.org/drawingml/2006/picture">
+                  <pic:nvPicPr>
+                    <pic:cNvPr id="1" name=""/>
+                    <pic:cNvPicPr/>
+                  </pic:nvPicPr>
+                  <pic:blipFill>
+                    <a:blip r:embed="rId11"/>
+                    <a:stretch>
+                      <a:fillRect/>
+                    </a:stretch>
+                  </pic:blipFill>
+                  <pic:spPr>
+                    <a:xfrm>
+                      <a:off x="0" y="0"/>
+                      <a:ext cx="5731510" cy="1896745"/>
+                    </a:xfrm>
+                    <a:prstGeom prst="rect">
+                      <a:avLst/>
+                    </a:prstGeom>
+                  </pic:spPr>
+                </pic:pic>
+              </a:graphicData>
+            </a:graphic>
+          </wp:inline>
+        </w:drawing>
+      </w:r>
+    </w:p>
+    <w:p/>
+    <w:p/>
+    <w:p/>
+    <w:p>
+      <w:r>
+        <w:rPr>
+          <w:noProof/>
+        </w:rPr>
+        <w:drawing>
+          <wp:inline distT="0" distB="0" distL="0" distR="0" wp14:anchorId="2B5E0B45" wp14:editId="08B7CF8F">
+            <wp:extent cx="5731510" cy="4820920"/>
+            <wp:effectExtent l="0" t="0" r="2540" b="0"/>
+            <wp:docPr id="11" name="Picture 11"/>
+            <wp:cNvGraphicFramePr>
+              <a:graphicFrameLocks xmlns:a="http://schemas.openxmlformats.org/drawingml/2006/main" noChangeAspect="1"/>
+            </wp:cNvGraphicFramePr>
+            <a:graphic xmlns:a="http://schemas.openxmlformats.org/drawingml/2006/main">
+              <a:graphicData uri="http://schemas.openxmlformats.org/drawingml/2006/picture">
+                <pic:pic xmlns:pic="http://schemas.openxmlformats.org/drawingml/2006/picture">
+                  <pic:nvPicPr>
+                    <pic:cNvPr id="1" name=""/>
+                    <pic:cNvPicPr/>
+                  </pic:nvPicPr>
+                  <pic:blipFill>
+                    <a:blip r:embed="rId12"/>
+                    <a:stretch>
+                      <a:fillRect/>
+                    </a:stretch>
+                  </pic:blipFill>
+                  <pic:spPr>
+                    <a:xfrm>
+                      <a:off x="0" y="0"/>
+                      <a:ext cx="5731510" cy="4820920"/>
+                    </a:xfrm>
+                    <a:prstGeom prst="rect">
+                      <a:avLst/>
+                    </a:prstGeom>
+                  </pic:spPr>
+                </pic:pic>
+              </a:graphicData>
+            </a:graphic>
+          </wp:inline>
+        </w:drawing>
+      </w:r>
+    </w:p>
+    <w:p/>
+    <w:p/>
+    <w:p/>
+    <w:p>
+      <w:r>
+        <w:rPr>
+          <w:noProof/>
+        </w:rPr>
+        <w:lastRenderedPageBreak/>
+        <w:drawing>
+          <wp:inline distT="0" distB="0" distL="0" distR="0" wp14:anchorId="458028F9" wp14:editId="2E8D5DB5">
+            <wp:extent cx="5731510" cy="3844925"/>
+            <wp:effectExtent l="0" t="0" r="2540" b="3175"/>
+            <wp:docPr id="13" name="Picture 13"/>
+            <wp:cNvGraphicFramePr>
+              <a:graphicFrameLocks xmlns:a="http://schemas.openxmlformats.org/drawingml/2006/main" noChangeAspect="1"/>
+            </wp:cNvGraphicFramePr>
+            <a:graphic xmlns:a="http://schemas.openxmlformats.org/drawingml/2006/main">
+              <a:graphicData uri="http://schemas.openxmlformats.org/drawingml/2006/picture">
+                <pic:pic xmlns:pic="http://schemas.openxmlformats.org/drawingml/2006/picture">
+                  <pic:nvPicPr>
+                    <pic:cNvPr id="1" name=""/>
+                    <pic:cNvPicPr/>
+                  </pic:nvPicPr>
+                  <pic:blipFill>
+                    <a:blip r:embed="rId13"/>
+                    <a:stretch>
+                      <a:fillRect/>
+                    </a:stretch>
+                  </pic:blipFill>
+                  <pic:spPr>
+                    <a:xfrm>
+                      <a:off x="0" y="0"/>
+                      <a:ext cx="5731510" cy="3844925"/>
+                    </a:xfrm>
+                    <a:prstGeom prst="rect">
+                      <a:avLst/>
+                    </a:prstGeom>
+                  </pic:spPr>
+                </pic:pic>
+              </a:graphicData>
+            </a:graphic>
+          </wp:inline>
+        </w:drawing>
+      </w:r>
+    </w:p>
+    <w:p/>
+    <w:p>
+      <w:r>
+        <w:rPr>
+          <w:noProof/>
+        </w:rPr>
+        <w:lastRenderedPageBreak/>
+        <w:drawing>
+          <wp:inline distT="0" distB="0" distL="0" distR="0" wp14:anchorId="5FD6F22F" wp14:editId="7F8FCC87">
+            <wp:extent cx="5731510" cy="4929505"/>
+            <wp:effectExtent l="0" t="0" r="2540" b="4445"/>
+            <wp:docPr id="14" name="Picture 14"/>
+            <wp:cNvGraphicFramePr>
+              <a:graphicFrameLocks xmlns:a="http://schemas.openxmlformats.org/drawingml/2006/main" noChangeAspect="1"/>
+            </wp:cNvGraphicFramePr>
+            <a:graphic xmlns:a="http://schemas.openxmlformats.org/drawingml/2006/main">
+              <a:graphicData uri="http://schemas.openxmlformats.org/drawingml/2006/picture">
+                <pic:pic xmlns:pic="http://schemas.openxmlformats.org/drawingml/2006/picture">
+                  <pic:nvPicPr>
+                    <pic:cNvPr id="1" name=""/>
+                    <pic:cNvPicPr/>
+                  </pic:nvPicPr>
+                  <pic:blipFill>
+                    <a:blip r:embed="rId14"/>
+                    <a:stretch>
+                      <a:fillRect/>
+                    </a:stretch>
+                  </pic:blipFill>
+                  <pic:spPr>
+                    <a:xfrm>
+                      <a:off x="0" y="0"/>
+                      <a:ext cx="5731510" cy="4929505"/>
+                    </a:xfrm>
+                    <a:prstGeom prst="rect">
+                      <a:avLst/>
+                    </a:prstGeom>
+                  </pic:spPr>
+                </pic:pic>
+              </a:graphicData>
+            </a:graphic>
+          </wp:inline>
+        </w:drawing>
+      </w:r>
+    </w:p>
+    <w:p/>
+    <w:p/>
+    <w:p>
+      <w:r>
+        <w:rPr>
+          <w:noProof/>
+        </w:rPr>
+        <w:lastRenderedPageBreak/>
+        <w:drawing>
+          <wp:inline distT="0" distB="0" distL="0" distR="0" wp14:anchorId="3632295B" wp14:editId="3CDDFCB5">
+            <wp:extent cx="5731510" cy="4240530"/>
+            <wp:effectExtent l="0" t="0" r="2540" b="7620"/>
+            <wp:docPr id="15" name="Picture 15"/>
+            <wp:cNvGraphicFramePr>
+              <a:graphicFrameLocks xmlns:a="http://schemas.openxmlformats.org/drawingml/2006/main" noChangeAspect="1"/>
+            </wp:cNvGraphicFramePr>
+            <a:graphic xmlns:a="http://schemas.openxmlformats.org/drawingml/2006/main">
+              <a:graphicData uri="http://schemas.openxmlformats.org/drawingml/2006/picture">
+                <pic:pic xmlns:pic="http://schemas.openxmlformats.org/drawingml/2006/picture">
+                  <pic:nvPicPr>
+                    <pic:cNvPr id="1" name=""/>
+                    <pic:cNvPicPr/>
+                  </pic:nvPicPr>
+                  <pic:blipFill>
+                    <a:blip r:embed="rId15"/>
+                    <a:stretch>
+                      <a:fillRect/>
+                    </a:stretch>
+                  </pic:blipFill>
+                  <pic:spPr>
+                    <a:xfrm>
+                      <a:off x="0" y="0"/>
+                      <a:ext cx="5731510" cy="4240530"/>
+                    </a:xfrm>
+                    <a:prstGeom prst="rect">
+                      <a:avLst/>
+                    </a:prstGeom>
+                  </pic:spPr>
+                </pic:pic>
+              </a:graphicData>
+            </a:graphic>
+          </wp:inline>
+        </w:drawing>
+      </w:r>
+    </w:p>
+    <w:p/>
+    <w:p>
+      <w:r>
+        <w:rPr>
+          <w:noProof/>
+        </w:rPr>
+        <w:lastRenderedPageBreak/>
+        <w:drawing>
+          <wp:inline distT="0" distB="0" distL="0" distR="0" wp14:anchorId="063C377D" wp14:editId="4F297846">
+            <wp:extent cx="5457825" cy="6038850"/>
+            <wp:effectExtent l="0" t="0" r="9525" b="0"/>
+            <wp:docPr id="16" name="Picture 16"/>
+            <wp:cNvGraphicFramePr>
+              <a:graphicFrameLocks xmlns:a="http://schemas.openxmlformats.org/drawingml/2006/main" noChangeAspect="1"/>
+            </wp:cNvGraphicFramePr>
+            <a:graphic xmlns:a="http://schemas.openxmlformats.org/drawingml/2006/main">
+              <a:graphicData uri="http://schemas.openxmlformats.org/drawingml/2006/picture">
+                <pic:pic xmlns:pic="http://schemas.openxmlformats.org/drawingml/2006/picture">
+                  <pic:nvPicPr>
+                    <pic:cNvPr id="1" name=""/>
+                    <pic:cNvPicPr/>
+                  </pic:nvPicPr>
+                  <pic:blipFill>
+                    <a:blip r:embed="rId16"/>
+                    <a:stretch>
+                      <a:fillRect/>
+                    </a:stretch>
+                  </pic:blipFill>
+                  <pic:spPr>
+                    <a:xfrm>
+                      <a:off x="0" y="0"/>
+                      <a:ext cx="5457825" cy="6038850"/>
+                    </a:xfrm>
+                    <a:prstGeom prst="rect">
+                      <a:avLst/>
+                    </a:prstGeom>
+                  </pic:spPr>
+                </pic:pic>
+              </a:graphicData>
+            </a:graphic>
+          </wp:inline>
+        </w:drawing>
+      </w:r>
       <w:bookmarkStart w:id="0" w:name="_GoBack"/>
       <w:bookmarkEnd w:id="0"/>
     </w:p>
@@ -2388,6 +2990,7 @@
   <w:style w:type="character" w:default="1" w:styleId="DefaultParagraphFont">
     <w:name w:val="Default Paragraph Font"/>
     <w:uiPriority w:val="1"/>
+    <w:semiHidden/>
     <w:unhideWhenUsed/>
   </w:style>
   <w:style w:type="table" w:default="1" w:styleId="TableNormal">

</xml_diff>